<commit_message>
Update Proposed Solution Template.docx
add file
</commit_message>
<xml_diff>
--- a/Proposed Solution Template.docx
+++ b/Proposed Solution Template.docx
@@ -182,6 +182,7 @@
               <w:pStyle w:val="Heading3"/>
               <w:shd w:val="clear" w:color="auto" w:fill="FFFFFF"/>
               <w:spacing w:before="0" w:beforeAutospacing="0" w:after="150" w:afterAutospacing="0"/>
+              <w:outlineLvl w:val="2"/>
               <w:rPr>
                 <w:rFonts w:ascii="Open Sans" w:hAnsi="Open Sans" w:cs="Open Sans"/>
                 <w:color w:val="35475C"/>
@@ -206,8 +207,6 @@
             <w:r>
               <w:rPr>
                 <w:rFonts w:ascii="Open Sans" w:hAnsi="Open Sans" w:cs="Open Sans"/>
-                <w:b w:val="0"/>
-                <w:bCs w:val="0"/>
                 <w:color w:val="35475C"/>
                 <w:sz w:val="20"/>
                 <w:szCs w:val="20"/>
@@ -330,6 +329,7 @@
                 <w:bCs/>
               </w:rPr>
             </w:pPr>
+            <w:proofErr w:type="spellStart"/>
             <w:r>
               <w:rPr>
                 <w:rFonts w:cstheme="minorHAnsi"/>
@@ -338,6 +338,7 @@
               </w:rPr>
               <w:t>S.No</w:t>
             </w:r>
+            <w:proofErr w:type="spellEnd"/>
             <w:r>
               <w:rPr>
                 <w:rFonts w:cstheme="minorHAnsi"/>
@@ -639,6 +640,7 @@
               </w:rPr>
               <w:t xml:space="preserve">Chronic liver disease is a unique kind of public health problem. As the consequence of infectious </w:t>
             </w:r>
+            <w:proofErr w:type="spellStart"/>
             <w:r>
               <w:rPr>
                 <w:rFonts w:cstheme="minorHAnsi"/>
@@ -657,12 +659,21 @@
               </w:rPr>
               <w:t>s</w:t>
             </w:r>
-            <w:r>
-              <w:rPr>
-                <w:rFonts w:cstheme="minorHAnsi"/>
-              </w:rPr>
-              <w:t xml:space="preserve"> (hepatitis B and hepatitis C) as well as lifestyle behaviors</w:t>
-            </w:r>
+            <w:proofErr w:type="spellEnd"/>
+            <w:r>
+              <w:rPr>
+                <w:rFonts w:cstheme="minorHAnsi"/>
+              </w:rPr>
+              <w:t xml:space="preserve"> (hepatitis B and hepatitis C) as well as lifestyle </w:t>
+            </w:r>
+            <w:proofErr w:type="spellStart"/>
+            <w:r>
+              <w:rPr>
+                <w:rFonts w:cstheme="minorHAnsi"/>
+              </w:rPr>
+              <w:t>behaviors</w:t>
+            </w:r>
+            <w:proofErr w:type="spellEnd"/>
             <w:r>
               <w:rPr>
                 <w:rFonts w:cstheme="minorHAnsi"/>
@@ -675,11 +686,19 @@
               </w:rPr>
               <w:t>(alcohol consumption and obesity</w:t>
             </w:r>
-            <w:r>
-              <w:rPr>
-                <w:rFonts w:cstheme="minorHAnsi"/>
-              </w:rPr>
-              <w:t>).It spans both communication non communicable categories of disease.</w:t>
+            <w:proofErr w:type="gramStart"/>
+            <w:r>
+              <w:rPr>
+                <w:rFonts w:cstheme="minorHAnsi"/>
+              </w:rPr>
+              <w:t>).It</w:t>
+            </w:r>
+            <w:proofErr w:type="gramEnd"/>
+            <w:r>
+              <w:rPr>
+                <w:rFonts w:cstheme="minorHAnsi"/>
+              </w:rPr>
+              <w:t xml:space="preserve"> spans both communication non communicable categories of disease.</w:t>
             </w:r>
           </w:p>
         </w:tc>

</xml_diff>